<commit_message>
UI functionality mostly done?
</commit_message>
<xml_diff>
--- a/FindARoute/LocalisationNotes/Localisation.docx
+++ b/FindARoute/LocalisationNotes/Localisation.docx
@@ -3763,7 +3763,14 @@
                 <w:sz w:val="28"/>
                 <w:szCs w:val="28"/>
               </w:rPr>
-              <w:t>Lan</w:t>
+              <w:t>l</w:t>
+            </w:r>
+            <w:r>
+              <w:rPr>
+                <w:sz w:val="28"/>
+                <w:szCs w:val="28"/>
+              </w:rPr>
+              <w:t>an</w:t>
             </w:r>
           </w:p>
         </w:tc>
@@ -4007,6 +4014,283 @@
                 <w:szCs w:val="28"/>
               </w:rPr>
               <w:t xml:space="preserve"> Teipiwch y rhif ystafell os gwelwch yn dda.</w:t>
+            </w:r>
+          </w:p>
+        </w:tc>
+      </w:tr>
+      <w:tr>
+        <w:trPr>
+          <w:trHeight w:val="397"/>
+        </w:trPr>
+        <w:tc>
+          <w:tcPr>
+            <w:tcW w:w="857" w:type="dxa"/>
+          </w:tcPr>
+          <w:p>
+            <w:pPr>
+              <w:jc w:val="center"/>
+              <w:rPr>
+                <w:sz w:val="28"/>
+                <w:szCs w:val="28"/>
+              </w:rPr>
+            </w:pPr>
+            <w:r>
+              <w:rPr>
+                <w:sz w:val="28"/>
+                <w:szCs w:val="28"/>
+              </w:rPr>
+              <w:t>[34]</w:t>
+            </w:r>
+          </w:p>
+        </w:tc>
+        <w:tc>
+          <w:tcPr>
+            <w:tcW w:w="5097" w:type="dxa"/>
+            <w:shd w:val="clear" w:color="auto" w:fill="auto"/>
+          </w:tcPr>
+          <w:p>
+            <w:pPr>
+              <w:rPr>
+                <w:sz w:val="28"/>
+                <w:szCs w:val="28"/>
+              </w:rPr>
+            </w:pPr>
+            <w:r>
+              <w:rPr>
+                <w:sz w:val="28"/>
+                <w:szCs w:val="28"/>
+              </w:rPr>
+              <w:t>Enabled</w:t>
+            </w:r>
+          </w:p>
+        </w:tc>
+        <w:tc>
+          <w:tcPr>
+            <w:tcW w:w="5670" w:type="dxa"/>
+            <w:gridSpan w:val="4"/>
+            <w:shd w:val="clear" w:color="auto" w:fill="auto"/>
+          </w:tcPr>
+          <w:p>
+            <w:pPr>
+              <w:rPr>
+                <w:sz w:val="28"/>
+                <w:szCs w:val="28"/>
+              </w:rPr>
+            </w:pPr>
+            <w:r>
+              <w:rPr>
+                <w:sz w:val="28"/>
+                <w:szCs w:val="28"/>
+              </w:rPr>
+              <w:t>Galluoged</w:t>
+            </w:r>
+          </w:p>
+        </w:tc>
+      </w:tr>
+      <w:tr>
+        <w:trPr>
+          <w:trHeight w:val="397"/>
+        </w:trPr>
+        <w:tc>
+          <w:tcPr>
+            <w:tcW w:w="857" w:type="dxa"/>
+          </w:tcPr>
+          <w:p>
+            <w:pPr>
+              <w:jc w:val="center"/>
+              <w:rPr>
+                <w:sz w:val="28"/>
+                <w:szCs w:val="28"/>
+              </w:rPr>
+            </w:pPr>
+            <w:r>
+              <w:rPr>
+                <w:sz w:val="28"/>
+                <w:szCs w:val="28"/>
+              </w:rPr>
+              <w:lastRenderedPageBreak/>
+              <w:t>[35]</w:t>
+            </w:r>
+          </w:p>
+        </w:tc>
+        <w:tc>
+          <w:tcPr>
+            <w:tcW w:w="5097" w:type="dxa"/>
+            <w:shd w:val="clear" w:color="auto" w:fill="auto"/>
+          </w:tcPr>
+          <w:p>
+            <w:pPr>
+              <w:rPr>
+                <w:sz w:val="28"/>
+                <w:szCs w:val="28"/>
+              </w:rPr>
+            </w:pPr>
+            <w:r>
+              <w:rPr>
+                <w:sz w:val="28"/>
+                <w:szCs w:val="28"/>
+              </w:rPr>
+              <w:t>Disabled</w:t>
+            </w:r>
+          </w:p>
+        </w:tc>
+        <w:tc>
+          <w:tcPr>
+            <w:tcW w:w="5670" w:type="dxa"/>
+            <w:gridSpan w:val="4"/>
+            <w:shd w:val="clear" w:color="auto" w:fill="auto"/>
+          </w:tcPr>
+          <w:p>
+            <w:pPr>
+              <w:rPr>
+                <w:sz w:val="28"/>
+                <w:szCs w:val="28"/>
+              </w:rPr>
+            </w:pPr>
+            <w:r>
+              <w:rPr>
+                <w:sz w:val="28"/>
+                <w:szCs w:val="28"/>
+              </w:rPr>
+              <w:t>Anabl</w:t>
+            </w:r>
+          </w:p>
+        </w:tc>
+      </w:tr>
+      <w:tr>
+        <w:trPr>
+          <w:trHeight w:val="397"/>
+        </w:trPr>
+        <w:tc>
+          <w:tcPr>
+            <w:tcW w:w="857" w:type="dxa"/>
+          </w:tcPr>
+          <w:p>
+            <w:pPr>
+              <w:jc w:val="center"/>
+              <w:rPr>
+                <w:sz w:val="28"/>
+                <w:szCs w:val="28"/>
+              </w:rPr>
+            </w:pPr>
+            <w:r>
+              <w:rPr>
+                <w:sz w:val="28"/>
+                <w:szCs w:val="28"/>
+              </w:rPr>
+              <w:t>[36]</w:t>
+            </w:r>
+          </w:p>
+        </w:tc>
+        <w:tc>
+          <w:tcPr>
+            <w:tcW w:w="5097" w:type="dxa"/>
+            <w:shd w:val="clear" w:color="auto" w:fill="auto"/>
+          </w:tcPr>
+          <w:p>
+            <w:pPr>
+              <w:rPr>
+                <w:sz w:val="28"/>
+                <w:szCs w:val="28"/>
+              </w:rPr>
+            </w:pPr>
+            <w:r>
+              <w:rPr>
+                <w:sz w:val="28"/>
+                <w:szCs w:val="28"/>
+              </w:rPr>
+              <w:t>Toggle</w:t>
+            </w:r>
+          </w:p>
+        </w:tc>
+        <w:tc>
+          <w:tcPr>
+            <w:tcW w:w="5670" w:type="dxa"/>
+            <w:gridSpan w:val="4"/>
+            <w:shd w:val="clear" w:color="auto" w:fill="auto"/>
+          </w:tcPr>
+          <w:p>
+            <w:pPr>
+              <w:rPr>
+                <w:sz w:val="28"/>
+                <w:szCs w:val="28"/>
+              </w:rPr>
+            </w:pPr>
+            <w:r>
+              <w:rPr>
+                <w:sz w:val="28"/>
+                <w:szCs w:val="28"/>
+              </w:rPr>
+              <w:t>[?]</w:t>
+            </w:r>
+          </w:p>
+        </w:tc>
+      </w:tr>
+      <w:tr>
+        <w:trPr>
+          <w:trHeight w:val="397"/>
+        </w:trPr>
+        <w:tc>
+          <w:tcPr>
+            <w:tcW w:w="857" w:type="dxa"/>
+          </w:tcPr>
+          <w:p>
+            <w:pPr>
+              <w:jc w:val="center"/>
+              <w:rPr>
+                <w:sz w:val="28"/>
+                <w:szCs w:val="28"/>
+              </w:rPr>
+            </w:pPr>
+            <w:r>
+              <w:rPr>
+                <w:sz w:val="28"/>
+                <w:szCs w:val="28"/>
+              </w:rPr>
+              <w:t>[37]</w:t>
+            </w:r>
+          </w:p>
+        </w:tc>
+        <w:tc>
+          <w:tcPr>
+            <w:tcW w:w="5097" w:type="dxa"/>
+            <w:shd w:val="clear" w:color="auto" w:fill="auto"/>
+          </w:tcPr>
+          <w:p>
+            <w:pPr>
+              <w:rPr>
+                <w:sz w:val="28"/>
+                <w:szCs w:val="28"/>
+              </w:rPr>
+            </w:pPr>
+            <w:r>
+              <w:rPr>
+                <w:sz w:val="28"/>
+                <w:szCs w:val="28"/>
+              </w:rPr>
+              <w:t>Home</w:t>
+            </w:r>
+          </w:p>
+        </w:tc>
+        <w:tc>
+          <w:tcPr>
+            <w:tcW w:w="5670" w:type="dxa"/>
+            <w:gridSpan w:val="4"/>
+            <w:shd w:val="clear" w:color="auto" w:fill="auto"/>
+          </w:tcPr>
+          <w:p>
+            <w:pPr>
+              <w:rPr>
+                <w:sz w:val="28"/>
+                <w:szCs w:val="28"/>
+              </w:rPr>
+            </w:pPr>
+            <w:r>
+              <w:rPr>
+                <w:sz w:val="28"/>
+                <w:szCs w:val="28"/>
+              </w:rPr>
+              <w:t>Cartref</w:t>
             </w:r>
           </w:p>
         </w:tc>
@@ -5086,7 +5370,7 @@
       </w:tr>
       <w:tr>
         <w:trPr>
-          <w:trHeight w:val="243"/>
+          <w:trHeight w:val="1094"/>
         </w:trPr>
         <w:tc>
           <w:tcPr>
@@ -5105,7 +5389,512 @@
                 <w:sz w:val="28"/>
                 <w:szCs w:val="28"/>
               </w:rPr>
-              <w:t>[17]</w:t>
+              <w:t>[17]-[20]</w:t>
+            </w:r>
+          </w:p>
+        </w:tc>
+        <w:tc>
+          <w:tcPr>
+            <w:tcW w:w="9781" w:type="dxa"/>
+            <w:shd w:val="clear" w:color="auto" w:fill="auto"/>
+          </w:tcPr>
+          <w:p>
+            <w:pPr>
+              <w:rPr>
+                <w:sz w:val="28"/>
+                <w:szCs w:val="28"/>
+              </w:rPr>
+            </w:pPr>
+            <w:r>
+              <w:rPr>
+                <w:sz w:val="28"/>
+                <w:szCs w:val="28"/>
+              </w:rPr>
+              <w:t>Th</w:t>
+            </w:r>
+            <w:r>
+              <w:rPr>
+                <w:sz w:val="28"/>
+                <w:szCs w:val="28"/>
+              </w:rPr>
+              <w:t xml:space="preserve">ese make up a </w:t>
+            </w:r>
+            <w:r>
+              <w:rPr>
+                <w:sz w:val="28"/>
+                <w:szCs w:val="28"/>
+              </w:rPr>
+              <w:t xml:space="preserve">popup shown to the user on </w:t>
+            </w:r>
+            <w:r>
+              <w:rPr>
+                <w:sz w:val="28"/>
+                <w:szCs w:val="28"/>
+              </w:rPr>
+              <w:t xml:space="preserve">first </w:t>
+            </w:r>
+            <w:r>
+              <w:rPr>
+                <w:sz w:val="28"/>
+                <w:szCs w:val="28"/>
+              </w:rPr>
+              <w:t>start up explaining why the app asks for location permissions</w:t>
+            </w:r>
+            <w:r>
+              <w:rPr>
+                <w:sz w:val="28"/>
+                <w:szCs w:val="28"/>
+              </w:rPr>
+              <w:t>, what data the app collects and shares (none) and what data is stored (only recent searches in app).</w:t>
+            </w:r>
+          </w:p>
+        </w:tc>
+      </w:tr>
+      <w:tr>
+        <w:trPr>
+          <w:trHeight w:val="1100"/>
+        </w:trPr>
+        <w:tc>
+          <w:tcPr>
+            <w:tcW w:w="993" w:type="dxa"/>
+          </w:tcPr>
+          <w:p>
+            <w:pPr>
+              <w:jc w:val="center"/>
+              <w:rPr>
+                <w:sz w:val="28"/>
+                <w:szCs w:val="28"/>
+              </w:rPr>
+            </w:pPr>
+            <w:r>
+              <w:rPr>
+                <w:sz w:val="28"/>
+                <w:szCs w:val="28"/>
+              </w:rPr>
+              <w:t>[21]-[24]</w:t>
+            </w:r>
+          </w:p>
+          <w:p>
+            <w:pPr>
+              <w:jc w:val="center"/>
+              <w:rPr>
+                <w:sz w:val="28"/>
+                <w:szCs w:val="28"/>
+              </w:rPr>
+            </w:pPr>
+          </w:p>
+        </w:tc>
+        <w:tc>
+          <w:tcPr>
+            <w:tcW w:w="9781" w:type="dxa"/>
+            <w:shd w:val="clear" w:color="auto" w:fill="auto"/>
+          </w:tcPr>
+          <w:p>
+            <w:pPr>
+              <w:rPr>
+                <w:sz w:val="28"/>
+                <w:szCs w:val="28"/>
+              </w:rPr>
+            </w:pPr>
+            <w:r>
+              <w:rPr>
+                <w:sz w:val="28"/>
+                <w:szCs w:val="28"/>
+              </w:rPr>
+              <w:t>A popup that follows after ^ that allows the user to decide whether they want to use WiFi positioning with 2 button options ([23] &amp; [24]).</w:t>
+            </w:r>
+            <w:r>
+              <w:rPr>
+                <w:sz w:val="28"/>
+                <w:szCs w:val="28"/>
+              </w:rPr>
+              <w:br/>
+              <w:t>If they do want to use it, it requires the device’s “Location” service to be turned on and the app’s “Location Permission” granted.</w:t>
+            </w:r>
+          </w:p>
+        </w:tc>
+      </w:tr>
+      <w:tr>
+        <w:trPr>
+          <w:trHeight w:val="397"/>
+        </w:trPr>
+        <w:tc>
+          <w:tcPr>
+            <w:tcW w:w="993" w:type="dxa"/>
+          </w:tcPr>
+          <w:p>
+            <w:pPr>
+              <w:jc w:val="center"/>
+              <w:rPr>
+                <w:sz w:val="28"/>
+                <w:szCs w:val="28"/>
+              </w:rPr>
+            </w:pPr>
+            <w:r>
+              <w:rPr>
+                <w:sz w:val="28"/>
+                <w:szCs w:val="28"/>
+              </w:rPr>
+              <w:t>[25]</w:t>
+            </w:r>
+          </w:p>
+        </w:tc>
+        <w:tc>
+          <w:tcPr>
+            <w:tcW w:w="9781" w:type="dxa"/>
+            <w:shd w:val="clear" w:color="auto" w:fill="auto"/>
+          </w:tcPr>
+          <w:p>
+            <w:pPr>
+              <w:rPr>
+                <w:sz w:val="28"/>
+                <w:szCs w:val="28"/>
+              </w:rPr>
+            </w:pPr>
+            <w:r>
+              <w:rPr>
+                <w:sz w:val="28"/>
+                <w:szCs w:val="28"/>
+              </w:rPr>
+              <w:t>Label for text box that shows the room’s name.</w:t>
+            </w:r>
+          </w:p>
+        </w:tc>
+      </w:tr>
+      <w:tr>
+        <w:trPr>
+          <w:trHeight w:val="397"/>
+        </w:trPr>
+        <w:tc>
+          <w:tcPr>
+            <w:tcW w:w="993" w:type="dxa"/>
+          </w:tcPr>
+          <w:p>
+            <w:pPr>
+              <w:jc w:val="center"/>
+              <w:rPr>
+                <w:sz w:val="28"/>
+                <w:szCs w:val="28"/>
+              </w:rPr>
+            </w:pPr>
+            <w:r>
+              <w:rPr>
+                <w:sz w:val="28"/>
+                <w:szCs w:val="28"/>
+              </w:rPr>
+              <w:t>[26]</w:t>
+            </w:r>
+          </w:p>
+        </w:tc>
+        <w:tc>
+          <w:tcPr>
+            <w:tcW w:w="9781" w:type="dxa"/>
+            <w:shd w:val="clear" w:color="auto" w:fill="auto"/>
+          </w:tcPr>
+          <w:p>
+            <w:pPr>
+              <w:rPr>
+                <w:sz w:val="28"/>
+                <w:szCs w:val="28"/>
+              </w:rPr>
+            </w:pPr>
+            <w:r>
+              <w:rPr>
+                <w:sz w:val="28"/>
+                <w:szCs w:val="28"/>
+              </w:rPr>
+              <w:t xml:space="preserve">A junction in a corridor. </w:t>
+            </w:r>
+          </w:p>
+        </w:tc>
+      </w:tr>
+      <w:tr>
+        <w:trPr>
+          <w:trHeight w:val="437"/>
+        </w:trPr>
+        <w:tc>
+          <w:tcPr>
+            <w:tcW w:w="993" w:type="dxa"/>
+          </w:tcPr>
+          <w:p>
+            <w:pPr>
+              <w:jc w:val="center"/>
+              <w:rPr>
+                <w:sz w:val="28"/>
+                <w:szCs w:val="28"/>
+              </w:rPr>
+            </w:pPr>
+            <w:r>
+              <w:rPr>
+                <w:sz w:val="28"/>
+                <w:szCs w:val="28"/>
+              </w:rPr>
+              <w:t>[27]</w:t>
+            </w:r>
+          </w:p>
+        </w:tc>
+        <w:tc>
+          <w:tcPr>
+            <w:tcW w:w="9781" w:type="dxa"/>
+            <w:shd w:val="clear" w:color="auto" w:fill="auto"/>
+          </w:tcPr>
+          <w:p>
+            <w:pPr>
+              <w:rPr>
+                <w:sz w:val="28"/>
+                <w:szCs w:val="28"/>
+              </w:rPr>
+            </w:pPr>
+            <w:r>
+              <w:rPr>
+                <w:sz w:val="28"/>
+                <w:szCs w:val="28"/>
+              </w:rPr>
+              <w:t>Going to be used in several places across the app, but mainly as a title for a</w:t>
+            </w:r>
+            <w:r>
+              <w:rPr>
+                <w:sz w:val="28"/>
+                <w:szCs w:val="28"/>
+              </w:rPr>
+              <w:t>n</w:t>
+            </w:r>
+            <w:r>
+              <w:rPr>
+                <w:sz w:val="28"/>
+                <w:szCs w:val="28"/>
+              </w:rPr>
+              <w:t xml:space="preserve"> error popup.</w:t>
+            </w:r>
+          </w:p>
+        </w:tc>
+      </w:tr>
+      <w:tr>
+        <w:trPr>
+          <w:trHeight w:val="397"/>
+        </w:trPr>
+        <w:tc>
+          <w:tcPr>
+            <w:tcW w:w="993" w:type="dxa"/>
+          </w:tcPr>
+          <w:p>
+            <w:pPr>
+              <w:jc w:val="center"/>
+              <w:rPr>
+                <w:sz w:val="28"/>
+                <w:szCs w:val="28"/>
+              </w:rPr>
+            </w:pPr>
+            <w:r>
+              <w:rPr>
+                <w:sz w:val="28"/>
+                <w:szCs w:val="28"/>
+              </w:rPr>
+              <w:t>[28]</w:t>
+            </w:r>
+          </w:p>
+        </w:tc>
+        <w:tc>
+          <w:tcPr>
+            <w:tcW w:w="9781" w:type="dxa"/>
+            <w:shd w:val="clear" w:color="auto" w:fill="auto"/>
+          </w:tcPr>
+          <w:p>
+            <w:pPr>
+              <w:rPr>
+                <w:sz w:val="28"/>
+                <w:szCs w:val="28"/>
+              </w:rPr>
+            </w:pPr>
+            <w:r>
+              <w:rPr>
+                <w:sz w:val="28"/>
+                <w:szCs w:val="28"/>
+              </w:rPr>
+              <w:t>A message to the user that they should be by a stairwell or elevator. Likely followed by [29]</w:t>
+            </w:r>
+          </w:p>
+        </w:tc>
+      </w:tr>
+      <w:tr>
+        <w:trPr>
+          <w:trHeight w:val="612"/>
+        </w:trPr>
+        <w:tc>
+          <w:tcPr>
+            <w:tcW w:w="993" w:type="dxa"/>
+          </w:tcPr>
+          <w:p>
+            <w:pPr>
+              <w:jc w:val="center"/>
+              <w:rPr>
+                <w:sz w:val="28"/>
+                <w:szCs w:val="28"/>
+              </w:rPr>
+            </w:pPr>
+            <w:r>
+              <w:rPr>
+                <w:sz w:val="28"/>
+                <w:szCs w:val="28"/>
+              </w:rPr>
+              <w:t>[29]-[31]</w:t>
+            </w:r>
+          </w:p>
+        </w:tc>
+        <w:tc>
+          <w:tcPr>
+            <w:tcW w:w="9781" w:type="dxa"/>
+            <w:shd w:val="clear" w:color="auto" w:fill="auto"/>
+          </w:tcPr>
+          <w:p>
+            <w:pPr>
+              <w:rPr>
+                <w:sz w:val="28"/>
+                <w:szCs w:val="28"/>
+              </w:rPr>
+            </w:pPr>
+            <w:r>
+              <w:rPr>
+                <w:sz w:val="28"/>
+                <w:szCs w:val="28"/>
+              </w:rPr>
+              <w:t xml:space="preserve">Command to the user to go up or down ([30],[31]) a floor or a number of floors (specified by the </w:t>
+            </w:r>
+            <w:r>
+              <w:rPr>
+                <w:b/>
+                <w:bCs/>
+                <w:sz w:val="28"/>
+                <w:szCs w:val="28"/>
+              </w:rPr>
+              <w:t>#</w:t>
+            </w:r>
+            <w:r>
+              <w:rPr>
+                <w:sz w:val="28"/>
+                <w:szCs w:val="28"/>
+              </w:rPr>
+              <w:t>).</w:t>
+            </w:r>
+          </w:p>
+        </w:tc>
+      </w:tr>
+      <w:tr>
+        <w:trPr>
+          <w:trHeight w:val="197"/>
+        </w:trPr>
+        <w:tc>
+          <w:tcPr>
+            <w:tcW w:w="993" w:type="dxa"/>
+          </w:tcPr>
+          <w:p>
+            <w:pPr>
+              <w:jc w:val="center"/>
+              <w:rPr>
+                <w:sz w:val="28"/>
+                <w:szCs w:val="28"/>
+              </w:rPr>
+            </w:pPr>
+            <w:r>
+              <w:rPr>
+                <w:sz w:val="28"/>
+                <w:szCs w:val="28"/>
+              </w:rPr>
+              <w:t>[32]</w:t>
+            </w:r>
+          </w:p>
+        </w:tc>
+        <w:tc>
+          <w:tcPr>
+            <w:tcW w:w="9781" w:type="dxa"/>
+            <w:shd w:val="clear" w:color="auto" w:fill="auto"/>
+          </w:tcPr>
+          <w:p>
+            <w:pPr>
+              <w:rPr>
+                <w:sz w:val="28"/>
+                <w:szCs w:val="28"/>
+              </w:rPr>
+            </w:pPr>
+            <w:r>
+              <w:rPr>
+                <w:sz w:val="28"/>
+                <w:szCs w:val="28"/>
+              </w:rPr>
+              <w:t>Message to the user telling them they (should) have arrived at their destination.</w:t>
+            </w:r>
+          </w:p>
+        </w:tc>
+      </w:tr>
+      <w:tr>
+        <w:trPr>
+          <w:trHeight w:val="197"/>
+        </w:trPr>
+        <w:tc>
+          <w:tcPr>
+            <w:tcW w:w="993" w:type="dxa"/>
+          </w:tcPr>
+          <w:p>
+            <w:pPr>
+              <w:jc w:val="center"/>
+              <w:rPr>
+                <w:sz w:val="28"/>
+                <w:szCs w:val="28"/>
+              </w:rPr>
+            </w:pPr>
+            <w:r>
+              <w:rPr>
+                <w:sz w:val="28"/>
+                <w:szCs w:val="28"/>
+              </w:rPr>
+              <w:t>[33]</w:t>
+            </w:r>
+          </w:p>
+        </w:tc>
+        <w:tc>
+          <w:tcPr>
+            <w:tcW w:w="9781" w:type="dxa"/>
+            <w:shd w:val="clear" w:color="auto" w:fill="auto"/>
+          </w:tcPr>
+          <w:p>
+            <w:pPr>
+              <w:rPr>
+                <w:sz w:val="28"/>
+                <w:szCs w:val="28"/>
+              </w:rPr>
+            </w:pPr>
+            <w:r>
+              <w:rPr>
+                <w:sz w:val="28"/>
+                <w:szCs w:val="28"/>
+              </w:rPr>
+              <w:t>Prompt box to the user in case they’re not at their destination. Asks for what room they can see nearest to them to try and re-navigate them.</w:t>
+            </w:r>
+          </w:p>
+        </w:tc>
+      </w:tr>
+      <w:tr>
+        <w:trPr>
+          <w:trHeight w:val="197"/>
+        </w:trPr>
+        <w:tc>
+          <w:tcPr>
+            <w:tcW w:w="993" w:type="dxa"/>
+          </w:tcPr>
+          <w:p>
+            <w:pPr>
+              <w:jc w:val="center"/>
+              <w:rPr>
+                <w:sz w:val="28"/>
+                <w:szCs w:val="28"/>
+              </w:rPr>
+            </w:pPr>
+            <w:r>
+              <w:rPr>
+                <w:sz w:val="28"/>
+                <w:szCs w:val="28"/>
+              </w:rPr>
+              <w:t>[34]</w:t>
             </w:r>
           </w:p>
         </w:tc>
@@ -5127,49 +5916,35 @@
                 <w:sz w:val="28"/>
                 <w:szCs w:val="28"/>
               </w:rPr>
-              <w:t>Th</w:t>
-            </w:r>
-            <w:r>
-              <w:rPr>
-                <w:sz w:val="28"/>
-                <w:szCs w:val="28"/>
-              </w:rPr>
-              <w:t xml:space="preserve">ese make up a </w:t>
-            </w:r>
-            <w:r>
-              <w:rPr>
-                <w:sz w:val="28"/>
-                <w:szCs w:val="28"/>
-              </w:rPr>
-              <w:t xml:space="preserve">popup shown to the user on </w:t>
-            </w:r>
-            <w:r>
-              <w:rPr>
-                <w:sz w:val="28"/>
-                <w:szCs w:val="28"/>
-              </w:rPr>
-              <w:t xml:space="preserve">first </w:t>
-            </w:r>
-            <w:r>
-              <w:rPr>
-                <w:sz w:val="28"/>
-                <w:szCs w:val="28"/>
-              </w:rPr>
-              <w:t>start up explaining why the app asks for location permissions</w:t>
-            </w:r>
-            <w:r>
-              <w:rPr>
-                <w:sz w:val="28"/>
-                <w:szCs w:val="28"/>
-              </w:rPr>
-              <w:t>, what data the app collects and shares (none) and what data is stored (only recent searches in app).</w:t>
-            </w:r>
-          </w:p>
-        </w:tc>
-      </w:tr>
-      <w:tr>
-        <w:trPr>
-          <w:trHeight w:val="178"/>
+              <w:t>Shows when a</w:t>
+            </w:r>
+            <w:r>
+              <w:rPr>
+                <w:sz w:val="28"/>
+                <w:szCs w:val="28"/>
+              </w:rPr>
+              <w:t>n</w:t>
+            </w:r>
+            <w:r>
+              <w:rPr>
+                <w:sz w:val="28"/>
+                <w:szCs w:val="28"/>
+              </w:rPr>
+              <w:t xml:space="preserve"> option in settings is either enabled or disabled</w:t>
+            </w:r>
+            <w:r>
+              <w:rPr>
+                <w:sz w:val="28"/>
+                <w:szCs w:val="28"/>
+              </w:rPr>
+              <w:t>.</w:t>
+            </w:r>
+          </w:p>
+        </w:tc>
+      </w:tr>
+      <w:tr>
+        <w:trPr>
+          <w:trHeight w:val="197"/>
         </w:trPr>
         <w:tc>
           <w:tcPr>
@@ -5177,21 +5952,18 @@
           </w:tcPr>
           <w:p>
             <w:pPr>
-              <w:tabs>
-                <w:tab w:val="left" w:pos="3558"/>
-              </w:tabs>
-              <w:jc w:val="center"/>
-              <w:rPr>
-                <w:sz w:val="28"/>
-                <w:szCs w:val="28"/>
-              </w:rPr>
-            </w:pPr>
-            <w:r>
-              <w:rPr>
-                <w:sz w:val="28"/>
-                <w:szCs w:val="28"/>
-              </w:rPr>
-              <w:t>[18]</w:t>
+              <w:jc w:val="center"/>
+              <w:rPr>
+                <w:sz w:val="28"/>
+                <w:szCs w:val="28"/>
+              </w:rPr>
+            </w:pPr>
+            <w:r>
+              <w:rPr>
+                <w:sz w:val="28"/>
+                <w:szCs w:val="28"/>
+              </w:rPr>
+              <w:t>[35]</w:t>
             </w:r>
           </w:p>
         </w:tc>
@@ -5203,20 +5975,17 @@
           </w:tcPr>
           <w:p>
             <w:pPr>
-              <w:tabs>
-                <w:tab w:val="left" w:pos="3558"/>
-              </w:tabs>
-              <w:rPr>
-                <w:sz w:val="28"/>
-                <w:szCs w:val="28"/>
-              </w:rPr>
-            </w:pPr>
-          </w:p>
-        </w:tc>
-      </w:tr>
-      <w:tr>
-        <w:trPr>
-          <w:trHeight w:val="98"/>
+              <w:rPr>
+                <w:sz w:val="28"/>
+                <w:szCs w:val="28"/>
+              </w:rPr>
+            </w:pPr>
+          </w:p>
+        </w:tc>
+      </w:tr>
+      <w:tr>
+        <w:trPr>
+          <w:trHeight w:val="197"/>
         </w:trPr>
         <w:tc>
           <w:tcPr>
@@ -5235,29 +6004,35 @@
                 <w:sz w:val="28"/>
                 <w:szCs w:val="28"/>
               </w:rPr>
-              <w:t>[19]</w:t>
+              <w:t>[36]</w:t>
             </w:r>
           </w:p>
         </w:tc>
         <w:tc>
           <w:tcPr>
             <w:tcW w:w="9781" w:type="dxa"/>
-            <w:vMerge/>
-            <w:shd w:val="clear" w:color="auto" w:fill="auto"/>
-          </w:tcPr>
-          <w:p>
-            <w:pPr>
-              <w:rPr>
-                <w:sz w:val="28"/>
-                <w:szCs w:val="28"/>
-              </w:rPr>
-            </w:pPr>
-          </w:p>
-        </w:tc>
-      </w:tr>
-      <w:tr>
-        <w:trPr>
-          <w:trHeight w:val="58"/>
+            <w:shd w:val="clear" w:color="auto" w:fill="auto"/>
+          </w:tcPr>
+          <w:p>
+            <w:pPr>
+              <w:rPr>
+                <w:sz w:val="28"/>
+                <w:szCs w:val="28"/>
+              </w:rPr>
+            </w:pPr>
+            <w:r>
+              <w:rPr>
+                <w:sz w:val="28"/>
+                <w:szCs w:val="28"/>
+              </w:rPr>
+              <w:t>Will be used with other things such as labels indicating an option is toggleable.</w:t>
+            </w:r>
+          </w:p>
+        </w:tc>
+      </w:tr>
+      <w:tr>
+        <w:trPr>
+          <w:trHeight w:val="197"/>
         </w:trPr>
         <w:tc>
           <w:tcPr>
@@ -5276,644 +6051,28 @@
                 <w:sz w:val="28"/>
                 <w:szCs w:val="28"/>
               </w:rPr>
-              <w:t>[20]</w:t>
+              <w:t>[37]</w:t>
             </w:r>
           </w:p>
         </w:tc>
         <w:tc>
           <w:tcPr>
             <w:tcW w:w="9781" w:type="dxa"/>
-            <w:vMerge/>
-            <w:shd w:val="clear" w:color="auto" w:fill="auto"/>
-          </w:tcPr>
-          <w:p>
-            <w:pPr>
-              <w:rPr>
-                <w:sz w:val="28"/>
-                <w:szCs w:val="28"/>
-              </w:rPr>
-            </w:pPr>
-          </w:p>
-        </w:tc>
-      </w:tr>
-      <w:tr>
-        <w:trPr>
-          <w:trHeight w:val="249"/>
-        </w:trPr>
-        <w:tc>
-          <w:tcPr>
-            <w:tcW w:w="993" w:type="dxa"/>
-          </w:tcPr>
-          <w:p>
-            <w:pPr>
-              <w:jc w:val="center"/>
-              <w:rPr>
-                <w:sz w:val="28"/>
-                <w:szCs w:val="28"/>
-              </w:rPr>
-            </w:pPr>
-            <w:r>
-              <w:rPr>
-                <w:sz w:val="28"/>
-                <w:szCs w:val="28"/>
-              </w:rPr>
-              <w:t>[21]</w:t>
-            </w:r>
-          </w:p>
-        </w:tc>
-        <w:tc>
-          <w:tcPr>
-            <w:tcW w:w="9781" w:type="dxa"/>
-            <w:vMerge w:val="restart"/>
-            <w:shd w:val="clear" w:color="auto" w:fill="auto"/>
-          </w:tcPr>
-          <w:p>
-            <w:pPr>
-              <w:rPr>
-                <w:sz w:val="28"/>
-                <w:szCs w:val="28"/>
-              </w:rPr>
-            </w:pPr>
-            <w:r>
-              <w:rPr>
-                <w:sz w:val="28"/>
-                <w:szCs w:val="28"/>
-              </w:rPr>
-              <w:t>A popup that follows after ^ that allows the user to decide whether they want to use WiFi positioning with 2 button options ([23] &amp; [24]).</w:t>
-            </w:r>
-            <w:r>
-              <w:rPr>
-                <w:sz w:val="28"/>
-                <w:szCs w:val="28"/>
-              </w:rPr>
-              <w:br/>
-              <w:t>If they do want to use it, it requires the device’s “Location” service to be turned on and the app’s “Location Permission” granted.</w:t>
-            </w:r>
-          </w:p>
-        </w:tc>
-      </w:tr>
-      <w:tr>
-        <w:trPr>
-          <w:trHeight w:val="183"/>
-        </w:trPr>
-        <w:tc>
-          <w:tcPr>
-            <w:tcW w:w="993" w:type="dxa"/>
-          </w:tcPr>
-          <w:p>
-            <w:pPr>
-              <w:jc w:val="center"/>
-              <w:rPr>
-                <w:sz w:val="28"/>
-                <w:szCs w:val="28"/>
-              </w:rPr>
-            </w:pPr>
-            <w:r>
-              <w:rPr>
-                <w:sz w:val="28"/>
-                <w:szCs w:val="28"/>
-              </w:rPr>
-              <w:t>[22]</w:t>
-            </w:r>
-          </w:p>
-        </w:tc>
-        <w:tc>
-          <w:tcPr>
-            <w:tcW w:w="9781" w:type="dxa"/>
-            <w:vMerge/>
-            <w:shd w:val="clear" w:color="auto" w:fill="auto"/>
-          </w:tcPr>
-          <w:p>
-            <w:pPr>
-              <w:ind w:left="720"/>
-              <w:rPr>
-                <w:sz w:val="28"/>
-                <w:szCs w:val="28"/>
-              </w:rPr>
-            </w:pPr>
-          </w:p>
-        </w:tc>
-      </w:tr>
-      <w:tr>
-        <w:trPr>
-          <w:trHeight w:val="259"/>
-        </w:trPr>
-        <w:tc>
-          <w:tcPr>
-            <w:tcW w:w="993" w:type="dxa"/>
-          </w:tcPr>
-          <w:p>
-            <w:pPr>
-              <w:jc w:val="center"/>
-              <w:rPr>
-                <w:sz w:val="28"/>
-                <w:szCs w:val="28"/>
-              </w:rPr>
-            </w:pPr>
-            <w:r>
-              <w:rPr>
-                <w:sz w:val="28"/>
-                <w:szCs w:val="28"/>
-              </w:rPr>
-              <w:t>[23]</w:t>
-            </w:r>
-          </w:p>
-        </w:tc>
-        <w:tc>
-          <w:tcPr>
-            <w:tcW w:w="9781" w:type="dxa"/>
-            <w:vMerge/>
-            <w:shd w:val="clear" w:color="auto" w:fill="auto"/>
-          </w:tcPr>
-          <w:p>
-            <w:pPr>
-              <w:rPr>
-                <w:sz w:val="28"/>
-                <w:szCs w:val="28"/>
-              </w:rPr>
-            </w:pPr>
-          </w:p>
-        </w:tc>
-      </w:tr>
-      <w:tr>
-        <w:trPr>
-          <w:trHeight w:val="58"/>
-        </w:trPr>
-        <w:tc>
-          <w:tcPr>
-            <w:tcW w:w="993" w:type="dxa"/>
-          </w:tcPr>
-          <w:p>
-            <w:pPr>
-              <w:jc w:val="center"/>
-              <w:rPr>
-                <w:sz w:val="28"/>
-                <w:szCs w:val="28"/>
-              </w:rPr>
-            </w:pPr>
-            <w:r>
-              <w:rPr>
-                <w:sz w:val="28"/>
-                <w:szCs w:val="28"/>
-              </w:rPr>
-              <w:t>[24]</w:t>
-            </w:r>
-          </w:p>
-        </w:tc>
-        <w:tc>
-          <w:tcPr>
-            <w:tcW w:w="9781" w:type="dxa"/>
-            <w:vMerge/>
-            <w:shd w:val="clear" w:color="auto" w:fill="auto"/>
-          </w:tcPr>
-          <w:p>
-            <w:pPr>
-              <w:rPr>
-                <w:sz w:val="28"/>
-                <w:szCs w:val="28"/>
-              </w:rPr>
-            </w:pPr>
-          </w:p>
-        </w:tc>
-      </w:tr>
-      <w:tr>
-        <w:trPr>
-          <w:trHeight w:val="397"/>
-        </w:trPr>
-        <w:tc>
-          <w:tcPr>
-            <w:tcW w:w="993" w:type="dxa"/>
-          </w:tcPr>
-          <w:p>
-            <w:pPr>
-              <w:jc w:val="center"/>
-              <w:rPr>
-                <w:sz w:val="28"/>
-                <w:szCs w:val="28"/>
-              </w:rPr>
-            </w:pPr>
-            <w:r>
-              <w:rPr>
-                <w:sz w:val="28"/>
-                <w:szCs w:val="28"/>
-              </w:rPr>
-              <w:t>[25]</w:t>
-            </w:r>
-          </w:p>
-        </w:tc>
-        <w:tc>
-          <w:tcPr>
-            <w:tcW w:w="9781" w:type="dxa"/>
-            <w:shd w:val="clear" w:color="auto" w:fill="auto"/>
-          </w:tcPr>
-          <w:p>
-            <w:pPr>
-              <w:rPr>
-                <w:sz w:val="28"/>
-                <w:szCs w:val="28"/>
-              </w:rPr>
-            </w:pPr>
-            <w:r>
-              <w:rPr>
-                <w:sz w:val="28"/>
-                <w:szCs w:val="28"/>
-              </w:rPr>
-              <w:t>Label for text box that shows the room’s name.</w:t>
-            </w:r>
-          </w:p>
-        </w:tc>
-      </w:tr>
-      <w:tr>
-        <w:trPr>
-          <w:trHeight w:val="397"/>
-        </w:trPr>
-        <w:tc>
-          <w:tcPr>
-            <w:tcW w:w="993" w:type="dxa"/>
-          </w:tcPr>
-          <w:p>
-            <w:pPr>
-              <w:jc w:val="center"/>
-              <w:rPr>
-                <w:sz w:val="28"/>
-                <w:szCs w:val="28"/>
-              </w:rPr>
-            </w:pPr>
-            <w:r>
-              <w:rPr>
-                <w:sz w:val="28"/>
-                <w:szCs w:val="28"/>
-              </w:rPr>
-              <w:t>[26]</w:t>
-            </w:r>
-          </w:p>
-        </w:tc>
-        <w:tc>
-          <w:tcPr>
-            <w:tcW w:w="9781" w:type="dxa"/>
-            <w:shd w:val="clear" w:color="auto" w:fill="auto"/>
-          </w:tcPr>
-          <w:p>
-            <w:pPr>
-              <w:rPr>
-                <w:sz w:val="28"/>
-                <w:szCs w:val="28"/>
-              </w:rPr>
-            </w:pPr>
-            <w:r>
-              <w:rPr>
-                <w:sz w:val="28"/>
-                <w:szCs w:val="28"/>
-              </w:rPr>
-              <w:t xml:space="preserve">A junction in a corridor. </w:t>
-            </w:r>
-          </w:p>
-        </w:tc>
-      </w:tr>
-      <w:tr>
-        <w:trPr>
-          <w:trHeight w:val="437"/>
-        </w:trPr>
-        <w:tc>
-          <w:tcPr>
-            <w:tcW w:w="993" w:type="dxa"/>
-          </w:tcPr>
-          <w:p>
-            <w:pPr>
-              <w:jc w:val="center"/>
-              <w:rPr>
-                <w:sz w:val="28"/>
-                <w:szCs w:val="28"/>
-              </w:rPr>
-            </w:pPr>
-            <w:r>
-              <w:rPr>
-                <w:sz w:val="28"/>
-                <w:szCs w:val="28"/>
-              </w:rPr>
-              <w:t>[27]</w:t>
-            </w:r>
-          </w:p>
-        </w:tc>
-        <w:tc>
-          <w:tcPr>
-            <w:tcW w:w="9781" w:type="dxa"/>
-            <w:shd w:val="clear" w:color="auto" w:fill="auto"/>
-          </w:tcPr>
-          <w:p>
-            <w:pPr>
-              <w:rPr>
-                <w:sz w:val="28"/>
-                <w:szCs w:val="28"/>
-              </w:rPr>
-            </w:pPr>
-            <w:r>
-              <w:rPr>
-                <w:sz w:val="28"/>
-                <w:szCs w:val="28"/>
-              </w:rPr>
-              <w:t>Going to be used in several places across the app, but mainly as a title for a</w:t>
-            </w:r>
-            <w:r>
-              <w:rPr>
-                <w:sz w:val="28"/>
-                <w:szCs w:val="28"/>
-              </w:rPr>
-              <w:t>n</w:t>
-            </w:r>
-            <w:r>
-              <w:rPr>
-                <w:sz w:val="28"/>
-                <w:szCs w:val="28"/>
-              </w:rPr>
-              <w:t xml:space="preserve"> error popup.</w:t>
-            </w:r>
-          </w:p>
-        </w:tc>
-      </w:tr>
-      <w:tr>
-        <w:trPr>
-          <w:trHeight w:val="397"/>
-        </w:trPr>
-        <w:tc>
-          <w:tcPr>
-            <w:tcW w:w="993" w:type="dxa"/>
-          </w:tcPr>
-          <w:p>
-            <w:pPr>
-              <w:jc w:val="center"/>
-              <w:rPr>
-                <w:sz w:val="28"/>
-                <w:szCs w:val="28"/>
-              </w:rPr>
-            </w:pPr>
-            <w:r>
-              <w:rPr>
-                <w:sz w:val="28"/>
-                <w:szCs w:val="28"/>
-              </w:rPr>
-              <w:t>[28]</w:t>
-            </w:r>
-          </w:p>
-        </w:tc>
-        <w:tc>
-          <w:tcPr>
-            <w:tcW w:w="9781" w:type="dxa"/>
-            <w:shd w:val="clear" w:color="auto" w:fill="auto"/>
-          </w:tcPr>
-          <w:p>
-            <w:pPr>
-              <w:rPr>
-                <w:sz w:val="28"/>
-                <w:szCs w:val="28"/>
-              </w:rPr>
-            </w:pPr>
-            <w:r>
-              <w:rPr>
-                <w:sz w:val="28"/>
-                <w:szCs w:val="28"/>
-              </w:rPr>
-              <w:t>A message to the user that they should be by a stairwell or elevator. Likely followed by [29]</w:t>
-            </w:r>
-          </w:p>
-        </w:tc>
-      </w:tr>
-      <w:tr>
-        <w:trPr>
-          <w:trHeight w:val="58"/>
-        </w:trPr>
-        <w:tc>
-          <w:tcPr>
-            <w:tcW w:w="993" w:type="dxa"/>
-          </w:tcPr>
-          <w:p>
-            <w:pPr>
-              <w:jc w:val="center"/>
-              <w:rPr>
-                <w:sz w:val="28"/>
-                <w:szCs w:val="28"/>
-              </w:rPr>
-            </w:pPr>
-            <w:r>
-              <w:rPr>
-                <w:sz w:val="28"/>
-                <w:szCs w:val="28"/>
-              </w:rPr>
-              <w:t>[29]</w:t>
-            </w:r>
-          </w:p>
-        </w:tc>
-        <w:tc>
-          <w:tcPr>
-            <w:tcW w:w="9781" w:type="dxa"/>
-            <w:vMerge w:val="restart"/>
-            <w:shd w:val="clear" w:color="auto" w:fill="auto"/>
-          </w:tcPr>
-          <w:p>
-            <w:pPr>
-              <w:rPr>
-                <w:sz w:val="28"/>
-                <w:szCs w:val="28"/>
-              </w:rPr>
-            </w:pPr>
-            <w:r>
-              <w:rPr>
-                <w:sz w:val="28"/>
-                <w:szCs w:val="28"/>
-              </w:rPr>
-              <w:t xml:space="preserve">Command to the user to go up or down ([30],[31]) a floor or a number of floors (specified by the </w:t>
-            </w:r>
-            <w:r>
-              <w:rPr>
-                <w:b/>
-                <w:bCs/>
-                <w:sz w:val="28"/>
-                <w:szCs w:val="28"/>
-              </w:rPr>
-              <w:t>#</w:t>
-            </w:r>
-            <w:r>
-              <w:rPr>
-                <w:sz w:val="28"/>
-                <w:szCs w:val="28"/>
-              </w:rPr>
-              <w:t>).</w:t>
-            </w:r>
-          </w:p>
-        </w:tc>
-      </w:tr>
-      <w:tr>
-        <w:trPr>
-          <w:trHeight w:val="108"/>
-        </w:trPr>
-        <w:tc>
-          <w:tcPr>
-            <w:tcW w:w="993" w:type="dxa"/>
-          </w:tcPr>
-          <w:p>
-            <w:pPr>
-              <w:jc w:val="center"/>
-              <w:rPr>
-                <w:sz w:val="28"/>
-                <w:szCs w:val="28"/>
-              </w:rPr>
-            </w:pPr>
-            <w:r>
-              <w:rPr>
-                <w:sz w:val="28"/>
-                <w:szCs w:val="28"/>
-              </w:rPr>
-              <w:t>[30]</w:t>
-            </w:r>
-          </w:p>
-        </w:tc>
-        <w:tc>
-          <w:tcPr>
-            <w:tcW w:w="9781" w:type="dxa"/>
-            <w:vMerge/>
-            <w:shd w:val="clear" w:color="auto" w:fill="auto"/>
-          </w:tcPr>
-          <w:p>
-            <w:pPr>
-              <w:rPr>
-                <w:sz w:val="28"/>
-                <w:szCs w:val="28"/>
-              </w:rPr>
-            </w:pPr>
-          </w:p>
-        </w:tc>
-      </w:tr>
-      <w:tr>
-        <w:trPr>
-          <w:trHeight w:val="197"/>
-        </w:trPr>
-        <w:tc>
-          <w:tcPr>
-            <w:tcW w:w="993" w:type="dxa"/>
-          </w:tcPr>
-          <w:p>
-            <w:pPr>
-              <w:jc w:val="center"/>
-              <w:rPr>
-                <w:sz w:val="28"/>
-                <w:szCs w:val="28"/>
-              </w:rPr>
-            </w:pPr>
-            <w:r>
-              <w:rPr>
-                <w:sz w:val="28"/>
-                <w:szCs w:val="28"/>
-              </w:rPr>
-              <w:t>[31]</w:t>
-            </w:r>
-          </w:p>
-        </w:tc>
-        <w:tc>
-          <w:tcPr>
-            <w:tcW w:w="9781" w:type="dxa"/>
-            <w:vMerge/>
-            <w:shd w:val="clear" w:color="auto" w:fill="auto"/>
-          </w:tcPr>
-          <w:p>
-            <w:pPr>
-              <w:rPr>
-                <w:sz w:val="28"/>
-                <w:szCs w:val="28"/>
-              </w:rPr>
-            </w:pPr>
-          </w:p>
-        </w:tc>
-      </w:tr>
-      <w:tr>
-        <w:trPr>
-          <w:trHeight w:val="197"/>
-        </w:trPr>
-        <w:tc>
-          <w:tcPr>
-            <w:tcW w:w="993" w:type="dxa"/>
-          </w:tcPr>
-          <w:p>
-            <w:pPr>
-              <w:jc w:val="center"/>
-              <w:rPr>
-                <w:sz w:val="28"/>
-                <w:szCs w:val="28"/>
-              </w:rPr>
-            </w:pPr>
-            <w:r>
-              <w:rPr>
-                <w:sz w:val="28"/>
-                <w:szCs w:val="28"/>
-              </w:rPr>
-              <w:t>[32]</w:t>
-            </w:r>
-          </w:p>
-        </w:tc>
-        <w:tc>
-          <w:tcPr>
-            <w:tcW w:w="9781" w:type="dxa"/>
-            <w:shd w:val="clear" w:color="auto" w:fill="auto"/>
-          </w:tcPr>
-          <w:p>
-            <w:pPr>
-              <w:rPr>
-                <w:sz w:val="28"/>
-                <w:szCs w:val="28"/>
-              </w:rPr>
-            </w:pPr>
-            <w:r>
-              <w:rPr>
-                <w:sz w:val="28"/>
-                <w:szCs w:val="28"/>
-              </w:rPr>
-              <w:t>Message to the user telling them they (should) have arrived at their destination.</w:t>
-            </w:r>
-          </w:p>
-        </w:tc>
-      </w:tr>
-      <w:tr>
-        <w:trPr>
-          <w:trHeight w:val="197"/>
-        </w:trPr>
-        <w:tc>
-          <w:tcPr>
-            <w:tcW w:w="993" w:type="dxa"/>
-          </w:tcPr>
-          <w:p>
-            <w:pPr>
-              <w:jc w:val="center"/>
-              <w:rPr>
-                <w:sz w:val="28"/>
-                <w:szCs w:val="28"/>
-              </w:rPr>
-            </w:pPr>
-            <w:r>
-              <w:rPr>
-                <w:sz w:val="28"/>
-                <w:szCs w:val="28"/>
-              </w:rPr>
-              <w:t>[33]</w:t>
-            </w:r>
-          </w:p>
-        </w:tc>
-        <w:tc>
-          <w:tcPr>
-            <w:tcW w:w="9781" w:type="dxa"/>
-            <w:shd w:val="clear" w:color="auto" w:fill="auto"/>
-          </w:tcPr>
-          <w:p>
-            <w:pPr>
-              <w:rPr>
-                <w:sz w:val="28"/>
-                <w:szCs w:val="28"/>
-              </w:rPr>
-            </w:pPr>
-            <w:r>
-              <w:rPr>
-                <w:sz w:val="28"/>
-                <w:szCs w:val="28"/>
-              </w:rPr>
-              <w:t>Prompt box to the user in case they’re not at their destination. Asks for what room they can see nearest to them to try and re-navigate them.</w:t>
+            <w:shd w:val="clear" w:color="auto" w:fill="auto"/>
+          </w:tcPr>
+          <w:p>
+            <w:pPr>
+              <w:rPr>
+                <w:sz w:val="28"/>
+                <w:szCs w:val="28"/>
+              </w:rPr>
+            </w:pPr>
+            <w:r>
+              <w:rPr>
+                <w:sz w:val="28"/>
+                <w:szCs w:val="28"/>
+              </w:rPr>
+              <w:t>Title for ‘home’ page</w:t>
             </w:r>
           </w:p>
         </w:tc>
@@ -5922,7 +6081,7 @@
     <w:p/>
     <w:sectPr>
       <w:pgSz w:w="11906" w:h="16838"/>
-      <w:pgMar w:top="0" w:right="720" w:bottom="0" w:left="720" w:header="708" w:footer="708" w:gutter="0"/>
+      <w:pgMar w:top="142" w:right="720" w:bottom="0" w:left="720" w:header="708" w:footer="708" w:gutter="0"/>
       <w:cols w:space="708"/>
       <w:docGrid w:linePitch="360"/>
     </w:sectPr>

</xml_diff>